<commit_message>
Escolpo - add novos itens
</commit_message>
<xml_diff>
--- a/Documentação/Escolpo/Desc_init_A.C 29:08.docx
+++ b/Documentação/Escolpo/Desc_init_A.C 29:08.docx
@@ -522,43 +522,41 @@
         </w:rPr>
         <w:t xml:space="preserve"/>
         <w:tab/>
-        <w:t xml:space="preserve">  adicionar recursos quando houver a necessidade de uso</w:t>
-      </w:r>
-    </w:p>
-    <w:p>
-      <w:pPr/>
-      <w:r>
-        <w:rPr>
-          <w:rFonts w:ascii="Helvetica" w:hAnsi="Helvetica" w:cs="Helvetica"/>
-          <w:sz w:val="28"/>
-          <w:sz-cs w:val="28"/>
-        </w:rPr>
-        <w:t xml:space="preserve"/>
-      </w:r>
-    </w:p>
-    <w:p>
-      <w:pPr/>
-      <w:r>
-        <w:rPr>
-          <w:rFonts w:ascii="Helvetica" w:hAnsi="Helvetica" w:cs="Helvetica"/>
-          <w:sz w:val="28"/>
-          <w:sz-cs w:val="28"/>
-        </w:rPr>
-        <w:t xml:space="preserve"/>
-        <w:tab/>
-        <w:t xml:space="preserve">- Adicionar avisos com mensagens claras sobre os processos que estão ocorrendo na aplicação</w:t>
-      </w:r>
-    </w:p>
-    <w:p>
-      <w:pPr/>
-      <w:r>
-        <w:rPr>
-          <w:rFonts w:ascii="Helvetica" w:hAnsi="Helvetica" w:cs="Helvetica"/>
-          <w:sz w:val="28"/>
-          <w:sz-cs w:val="28"/>
-        </w:rPr>
-        <w:t xml:space="preserve"/>
-        <w:tab/>
+        <w:t xml:space="preserve">  adicionar recursos, através de plugins, quando houver a necessidade de uso.</w:t>
+      </w:r>
+    </w:p>
+    <w:p>
+      <w:pPr/>
+      <w:r>
+        <w:rPr>
+          <w:rFonts w:ascii="Helvetica" w:hAnsi="Helvetica" w:cs="Helvetica"/>
+          <w:sz w:val="28"/>
+          <w:sz-cs w:val="28"/>
+        </w:rPr>
+        <w:t xml:space="preserve"/>
+      </w:r>
+    </w:p>
+    <w:p>
+      <w:pPr/>
+      <w:r>
+        <w:rPr>
+          <w:rFonts w:ascii="Helvetica" w:hAnsi="Helvetica" w:cs="Helvetica"/>
+          <w:sz w:val="28"/>
+          <w:sz-cs w:val="28"/>
+        </w:rPr>
+        <w:t xml:space="preserve"/>
+        <w:tab/>
+        <w:t xml:space="preserve">- Adicionar avisos com mensagens claras sobre os processos que estão ocorrendo na aplicação.</w:t>
+      </w:r>
+    </w:p>
+    <w:p>
+      <w:pPr/>
+      <w:r>
+        <w:rPr>
+          <w:rFonts w:ascii="Helvetica" w:hAnsi="Helvetica" w:cs="Helvetica"/>
+          <w:sz w:val="28"/>
+          <w:sz-cs w:val="28"/>
+        </w:rPr>
         <w:t xml:space="preserve"/>
       </w:r>
     </w:p>
@@ -616,6 +614,78 @@
           <w:rFonts w:ascii="Helvetica" w:hAnsi="Helvetica" w:cs="Helvetica"/>
           <w:sz w:val="28"/>
           <w:sz-cs w:val="28"/>
+          <w:b/>
+        </w:rPr>
+        <w:t xml:space="preserve"/>
+        <w:tab/>
+        <w:t xml:space="preserve"/>
+      </w:r>
+      <w:r>
+        <w:rPr>
+          <w:rFonts w:ascii="Helvetica" w:hAnsi="Helvetica" w:cs="Helvetica"/>
+          <w:sz w:val="28"/>
+          <w:sz-cs w:val="28"/>
+        </w:rPr>
+        <w:t xml:space="preserve">Entregar uma aplicação que contenha as funcionalidades básicas, necessárias para cada área de um sistema</w:t>
+      </w:r>
+    </w:p>
+    <w:p>
+      <w:pPr/>
+      <w:r>
+        <w:rPr>
+          <w:rFonts w:ascii="Helvetica" w:hAnsi="Helvetica" w:cs="Helvetica"/>
+          <w:sz w:val="28"/>
+          <w:sz-cs w:val="28"/>
+        </w:rPr>
+        <w:t xml:space="preserve"/>
+        <w:tab/>
+        <w:t xml:space="preserve">de CRM, é financeiramente mais econômico em curto prazo. </w:t>
+      </w:r>
+    </w:p>
+    <w:p>
+      <w:pPr/>
+      <w:r>
+        <w:rPr>
+          <w:rFonts w:ascii="Helvetica" w:hAnsi="Helvetica" w:cs="Helvetica"/>
+          <w:sz w:val="28"/>
+          <w:sz-cs w:val="28"/>
+        </w:rPr>
+        <w:t xml:space="preserve"/>
+      </w:r>
+    </w:p>
+    <w:p>
+      <w:pPr/>
+      <w:r>
+        <w:rPr>
+          <w:rFonts w:ascii="Helvetica" w:hAnsi="Helvetica" w:cs="Helvetica"/>
+          <w:sz w:val="28"/>
+          <w:sz-cs w:val="28"/>
+        </w:rPr>
+        <w:t xml:space="preserve"/>
+        <w:tab/>
+        <w:t xml:space="preserve">E a possibilidade de customização do app através de plugins permite que os desenvolvedores trabalhem em</w:t>
+      </w:r>
+    </w:p>
+    <w:p>
+      <w:pPr/>
+      <w:r>
+        <w:rPr>
+          <w:rFonts w:ascii="Helvetica" w:hAnsi="Helvetica" w:cs="Helvetica"/>
+          <w:sz w:val="28"/>
+          <w:sz-cs w:val="28"/>
+        </w:rPr>
+        <w:t xml:space="preserve"/>
+        <w:tab/>
+        <w:t xml:space="preserve">novos recursos ao longo do tempo.</w:t>
+      </w:r>
+    </w:p>
+    <w:p>
+      <w:pPr/>
+      <w:r>
+        <w:rPr>
+          <w:rFonts w:ascii="Helvetica" w:hAnsi="Helvetica" w:cs="Helvetica"/>
+          <w:sz w:val="28"/>
+          <w:sz-cs w:val="28"/>
         </w:rPr>
         <w:t xml:space="preserve"/>
       </w:r>
@@ -630,6 +700,112 @@
           <w:b/>
         </w:rPr>
         <w:t xml:space="preserve">Limitações do Estudo</w:t>
+      </w:r>
+    </w:p>
+    <w:p>
+      <w:pPr/>
+      <w:r>
+        <w:rPr>
+          <w:rFonts w:ascii="Helvetica" w:hAnsi="Helvetica" w:cs="Helvetica"/>
+          <w:sz w:val="28"/>
+          <w:sz-cs w:val="28"/>
+          <w:b/>
+        </w:rPr>
+        <w:t xml:space="preserve"/>
+        <w:tab/>
+        <w:t xml:space="preserve"/>
+      </w:r>
+      <w:r>
+        <w:rPr>
+          <w:rFonts w:ascii="Helvetica" w:hAnsi="Helvetica" w:cs="Helvetica"/>
+          <w:sz w:val="28"/>
+          <w:sz-cs w:val="28"/>
+        </w:rPr>
+        <w:t xml:space="preserve">A aplicação somente conterá os recursos e tipos de interface de duas áreas de um software de CRM, quem são</w:t>
+      </w:r>
+    </w:p>
+    <w:p>
+      <w:pPr/>
+      <w:r>
+        <w:rPr>
+          <w:rFonts w:ascii="Helvetica" w:hAnsi="Helvetica" w:cs="Helvetica"/>
+          <w:sz w:val="28"/>
+          <w:sz-cs w:val="28"/>
+        </w:rPr>
+        <w:t xml:space="preserve"/>
+        <w:tab/>
+        <w:t xml:space="preserve"> a área de suporte e a área do cliente.</w:t>
+      </w:r>
+      <w:r>
+        <w:rPr>
+          <w:rFonts w:ascii="Helvetica" w:hAnsi="Helvetica" w:cs="Helvetica"/>
+          <w:sz w:val="28"/>
+          <w:sz-cs w:val="28"/>
+          <w:b/>
+        </w:rPr>
+        <w:t xml:space="preserve"/>
+        <w:tab/>
+        <w:t xml:space="preserve"/>
+      </w:r>
+    </w:p>
+    <w:p>
+      <w:pPr/>
+      <w:r>
+        <w:rPr>
+          <w:rFonts w:ascii="Helvetica" w:hAnsi="Helvetica" w:cs="Helvetica"/>
+          <w:sz w:val="28"/>
+          <w:sz-cs w:val="28"/>
+          <w:b/>
+        </w:rPr>
+        <w:t xml:space="preserve"/>
+      </w:r>
+    </w:p>
+    <w:p>
+      <w:pPr/>
+      <w:r>
+        <w:rPr>
+          <w:rFonts w:ascii="Helvetica" w:hAnsi="Helvetica" w:cs="Helvetica"/>
+          <w:sz w:val="28"/>
+          <w:sz-cs w:val="28"/>
+          <w:b/>
+        </w:rPr>
+        <w:t xml:space="preserve"/>
+      </w:r>
+    </w:p>
+    <w:p>
+      <w:pPr/>
+      <w:r>
+        <w:rPr>
+          <w:rFonts w:ascii="Helvetica" w:hAnsi="Helvetica" w:cs="Helvetica"/>
+          <w:sz w:val="28"/>
+          <w:sz-cs w:val="28"/>
+          <w:b/>
+        </w:rPr>
+        <w:t xml:space="preserve"/>
+      </w:r>
+    </w:p>
+    <w:p>
+      <w:pPr/>
+      <w:r>
+        <w:rPr>
+          <w:rFonts w:ascii="Helvetica" w:hAnsi="Helvetica" w:cs="Helvetica"/>
+          <w:sz w:val="28"/>
+          <w:sz-cs w:val="28"/>
+          <w:b/>
+        </w:rPr>
+        <w:t xml:space="preserve"/>
+      </w:r>
+    </w:p>
+    <w:p>
+      <w:pPr/>
+      <w:r>
+        <w:rPr>
+          <w:rFonts w:ascii="Helvetica" w:hAnsi="Helvetica" w:cs="Helvetica"/>
+          <w:sz w:val="28"/>
+          <w:sz-cs w:val="28"/>
+          <w:b/>
+        </w:rPr>
+        <w:t xml:space="preserve"/>
       </w:r>
     </w:p>
     <w:sectPr>

</xml_diff>

<commit_message>
Escolpo - Add cargos e justificativas técnicas
</commit_message>
<xml_diff>
--- a/Documentação/Escolpo/Desc_init_A.C 29:08.docx
+++ b/Documentação/Escolpo/Desc_init_A.C 29:08.docx
@@ -509,20 +509,20 @@
         </w:rPr>
         <w:t xml:space="preserve"/>
         <w:tab/>
-        <w:t xml:space="preserve">- Interface gráfica que contém somente os recursos necessários para cada tipo de usuário, sendo possível</w:t>
-      </w:r>
-    </w:p>
-    <w:p>
-      <w:pPr/>
-      <w:r>
-        <w:rPr>
-          <w:rFonts w:ascii="Helvetica" w:hAnsi="Helvetica" w:cs="Helvetica"/>
-          <w:sz w:val="28"/>
-          <w:sz-cs w:val="28"/>
-        </w:rPr>
-        <w:t xml:space="preserve"/>
-        <w:tab/>
-        <w:t xml:space="preserve">  adicionar recursos, através de plugins, quando houver a necessidade de uso.</w:t>
+        <w:t xml:space="preserve">- Interface gráfica que contém somente os recursos necessários para cada tipo de área, sendo possível</w:t>
+      </w:r>
+    </w:p>
+    <w:p>
+      <w:pPr/>
+      <w:r>
+        <w:rPr>
+          <w:rFonts w:ascii="Helvetica" w:hAnsi="Helvetica" w:cs="Helvetica"/>
+          <w:sz w:val="28"/>
+          <w:sz-cs w:val="28"/>
+        </w:rPr>
+        <w:t xml:space="preserve"/>
+        <w:tab/>
+        <w:t xml:space="preserve"> adicionar recursos, através de plugins, quando houver a necessidade de uso.</w:t>
       </w:r>
     </w:p>
     <w:p>
@@ -639,44 +639,70 @@
         </w:rPr>
         <w:t xml:space="preserve"/>
         <w:tab/>
-        <w:t xml:space="preserve">de CRM, é financeiramente mais econômico em curto prazo. </w:t>
-      </w:r>
-    </w:p>
-    <w:p>
-      <w:pPr/>
-      <w:r>
-        <w:rPr>
-          <w:rFonts w:ascii="Helvetica" w:hAnsi="Helvetica" w:cs="Helvetica"/>
-          <w:sz w:val="28"/>
-          <w:sz-cs w:val="28"/>
-        </w:rPr>
-        <w:t xml:space="preserve"/>
-      </w:r>
-    </w:p>
-    <w:p>
-      <w:pPr/>
-      <w:r>
-        <w:rPr>
-          <w:rFonts w:ascii="Helvetica" w:hAnsi="Helvetica" w:cs="Helvetica"/>
-          <w:sz w:val="28"/>
-          <w:sz-cs w:val="28"/>
-        </w:rPr>
-        <w:t xml:space="preserve"/>
-        <w:tab/>
-        <w:t xml:space="preserve">E a possibilidade de customização do app através de plugins permite que os desenvolvedores trabalhem em</w:t>
-      </w:r>
-    </w:p>
-    <w:p>
-      <w:pPr/>
-      <w:r>
-        <w:rPr>
-          <w:rFonts w:ascii="Helvetica" w:hAnsi="Helvetica" w:cs="Helvetica"/>
-          <w:sz w:val="28"/>
-          <w:sz-cs w:val="28"/>
-        </w:rPr>
-        <w:t xml:space="preserve"/>
-        <w:tab/>
-        <w:t xml:space="preserve">novos recursos ao longo do tempo.</w:t>
+        <w:t xml:space="preserve">de CRM, é financeiramente mais econômico em curto prazo. Levando em consideração o capital limitado de uma</w:t>
+      </w:r>
+    </w:p>
+    <w:p>
+      <w:pPr/>
+      <w:r>
+        <w:rPr>
+          <w:rFonts w:ascii="Helvetica" w:hAnsi="Helvetica" w:cs="Helvetica"/>
+          <w:sz w:val="28"/>
+          <w:sz-cs w:val="28"/>
+        </w:rPr>
+        <w:t xml:space="preserve"/>
+        <w:tab/>
+        <w:t xml:space="preserve">equipe pequena.</w:t>
+      </w:r>
+    </w:p>
+    <w:p>
+      <w:pPr/>
+      <w:r>
+        <w:rPr>
+          <w:rFonts w:ascii="Helvetica" w:hAnsi="Helvetica" w:cs="Helvetica"/>
+          <w:sz w:val="28"/>
+          <w:sz-cs w:val="28"/>
+        </w:rPr>
+        <w:t xml:space="preserve"/>
+      </w:r>
+    </w:p>
+    <w:p>
+      <w:pPr/>
+      <w:r>
+        <w:rPr>
+          <w:rFonts w:ascii="Helvetica" w:hAnsi="Helvetica" w:cs="Helvetica"/>
+          <w:sz w:val="28"/>
+          <w:sz-cs w:val="28"/>
+        </w:rPr>
+        <w:t xml:space="preserve"/>
+        <w:tab/>
+        <w:t xml:space="preserve">A liberação rápida de um software simples, porém funcional, permitira ao time ter um retorno mais rápido de capital.</w:t>
+      </w:r>
+    </w:p>
+    <w:p>
+      <w:pPr/>
+      <w:r>
+        <w:rPr>
+          <w:rFonts w:ascii="Helvetica" w:hAnsi="Helvetica" w:cs="Helvetica"/>
+          <w:sz w:val="28"/>
+          <w:sz-cs w:val="28"/>
+        </w:rPr>
+        <w:t xml:space="preserve"/>
+        <w:tab/>
+        <w:t xml:space="preserve">O que possibilitara o desenvolvimento de novos recursos para o software. Que serão liberados na forma de plugins</w:t>
+      </w:r>
+    </w:p>
+    <w:p>
+      <w:pPr/>
+      <w:r>
+        <w:rPr>
+          <w:rFonts w:ascii="Helvetica" w:hAnsi="Helvetica" w:cs="Helvetica"/>
+          <w:sz w:val="28"/>
+          <w:sz-cs w:val="28"/>
+        </w:rPr>
+        <w:t xml:space="preserve"/>
+        <w:tab/>
+        <w:t xml:space="preserve">e updates, deixando o sistema cada vez mais completo.</w:t>
       </w:r>
     </w:p>
     <w:p>
@@ -721,7 +747,7 @@
           <w:sz w:val="28"/>
           <w:sz-cs w:val="28"/>
         </w:rPr>
-        <w:t xml:space="preserve">A aplicação somente conterá os recursos e tipos de interface de duas áreas de um software de CRM, quem são</w:t>
+        <w:t xml:space="preserve">A aplicação somente conterá os recursos e tipos de interface de duas áreas de um software de CRM, que são</w:t>
       </w:r>
     </w:p>
     <w:p>
@@ -743,25 +769,149 @@
           <w:sz-cs w:val="28"/>
           <w:b/>
         </w:rPr>
-        <w:t xml:space="preserve"/>
-        <w:tab/>
-        <w:t xml:space="preserve"/>
-      </w:r>
-    </w:p>
-    <w:p>
-      <w:pPr/>
-      <w:r>
-        <w:rPr>
-          <w:rFonts w:ascii="Helvetica" w:hAnsi="Helvetica" w:cs="Helvetica"/>
-          <w:sz w:val="28"/>
-          <w:sz-cs w:val="28"/>
-          <w:b/>
-        </w:rPr>
-        <w:t xml:space="preserve"/>
-      </w:r>
-    </w:p>
-    <w:p>
-      <w:pPr/>
+        <w:t xml:space="preserve"> </w:t>
+      </w:r>
+      <w:r>
+        <w:rPr>
+          <w:rFonts w:ascii="Helvetica" w:hAnsi="Helvetica" w:cs="Helvetica"/>
+          <w:sz w:val="28"/>
+          <w:sz-cs w:val="28"/>
+        </w:rPr>
+        <w:t xml:space="preserve">Por conta do curto prazo de entrega do software.</w:t>
+      </w:r>
+      <w:r>
+        <w:rPr>
+          <w:rFonts w:ascii="Helvetica" w:hAnsi="Helvetica" w:cs="Helvetica"/>
+          <w:sz w:val="28"/>
+          <w:sz-cs w:val="28"/>
+          <w:b/>
+        </w:rPr>
+        <w:t xml:space="preserve"/>
+      </w:r>
+    </w:p>
+    <w:p>
+      <w:pPr/>
+      <w:r>
+        <w:rPr>
+          <w:rFonts w:ascii="Helvetica" w:hAnsi="Helvetica" w:cs="Helvetica"/>
+          <w:sz w:val="28"/>
+          <w:sz-cs w:val="28"/>
+          <w:b/>
+        </w:rPr>
+        <w:t xml:space="preserve"/>
+      </w:r>
+    </w:p>
+    <w:p>
+      <w:pPr/>
+      <w:r>
+        <w:rPr>
+          <w:rFonts w:ascii="Helvetica" w:hAnsi="Helvetica" w:cs="Helvetica"/>
+          <w:sz w:val="28"/>
+          <w:sz-cs w:val="28"/>
+          <w:b/>
+        </w:rPr>
+        <w:t xml:space="preserve">Cargos</w:t>
+      </w:r>
+    </w:p>
+    <w:p>
+      <w:pPr/>
+      <w:r>
+        <w:rPr>
+          <w:rFonts w:ascii="Helvetica" w:hAnsi="Helvetica" w:cs="Helvetica"/>
+          <w:sz w:val="28"/>
+          <w:sz-cs w:val="28"/>
+          <w:b/>
+        </w:rPr>
+        <w:t xml:space="preserve"/>
+        <w:tab/>
+        <w:t xml:space="preserve"/>
+      </w:r>
+      <w:r>
+        <w:rPr>
+          <w:rFonts w:ascii="Helvetica" w:hAnsi="Helvetica" w:cs="Helvetica"/>
+          <w:sz w:val="28"/>
+          <w:sz-cs w:val="28"/>
+        </w:rPr>
+        <w:t xml:space="preserve">Gerente de Projeto: Thiago</w:t>
+      </w:r>
+    </w:p>
+    <w:p>
+      <w:pPr/>
+      <w:r>
+        <w:rPr>
+          <w:rFonts w:ascii="Helvetica" w:hAnsi="Helvetica" w:cs="Helvetica"/>
+          <w:sz w:val="28"/>
+          <w:sz-cs w:val="28"/>
+        </w:rPr>
+        <w:t xml:space="preserve"/>
+        <w:tab/>
+        <w:t xml:space="preserve">Analista de Negócios/Requisitos: Miguel</w:t>
+      </w:r>
+    </w:p>
+    <w:p>
+      <w:pPr/>
+      <w:r>
+        <w:rPr>
+          <w:rFonts w:ascii="Helvetica" w:hAnsi="Helvetica" w:cs="Helvetica"/>
+          <w:sz w:val="28"/>
+          <w:sz-cs w:val="28"/>
+        </w:rPr>
+        <w:t xml:space="preserve"/>
+        <w:tab/>
+        <w:t xml:space="preserve">Analista para Solução Técnica: Diego</w:t>
+      </w:r>
+    </w:p>
+    <w:p>
+      <w:pPr/>
+      <w:r>
+        <w:rPr>
+          <w:rFonts w:ascii="Helvetica" w:hAnsi="Helvetica" w:cs="Helvetica"/>
+          <w:sz w:val="28"/>
+          <w:sz-cs w:val="28"/>
+        </w:rPr>
+        <w:t xml:space="preserve"/>
+        <w:tab/>
+        <w:t xml:space="preserve">Documentador: Mikaelly</w:t>
+      </w:r>
+    </w:p>
+    <w:p>
+      <w:pPr/>
+      <w:r>
+        <w:rPr>
+          <w:rFonts w:ascii="Helvetica" w:hAnsi="Helvetica" w:cs="Helvetica"/>
+          <w:sz w:val="28"/>
+          <w:sz-cs w:val="28"/>
+        </w:rPr>
+        <w:t xml:space="preserve"/>
+        <w:tab/>
+        <w:t xml:space="preserve">Desenvolvedor: Thiago</w:t>
+      </w:r>
+    </w:p>
+    <w:p>
+      <w:pPr/>
+      <w:r>
+        <w:rPr>
+          <w:rFonts w:ascii="Helvetica" w:hAnsi="Helvetica" w:cs="Helvetica"/>
+          <w:sz w:val="28"/>
+          <w:sz-cs w:val="28"/>
+        </w:rPr>
+        <w:t xml:space="preserve"/>
+        <w:tab/>
+        <w:t xml:space="preserve">Analista/Executor de Testes: Miguel</w:t>
+      </w:r>
+    </w:p>
+    <w:p>
+      <w:pPr/>
+      <w:r>
+        <w:rPr>
+          <w:rFonts w:ascii="Helvetica" w:hAnsi="Helvetica" w:cs="Helvetica"/>
+          <w:sz w:val="28"/>
+          <w:sz-cs w:val="28"/>
+        </w:rPr>
+        <w:t xml:space="preserve"/>
+        <w:tab/>
+        <w:t xml:space="preserve">Projetista: Mikaelly e Diego</w:t>
+      </w:r>
       <w:r>
         <w:rPr>
           <w:rFonts w:ascii="Helvetica" w:hAnsi="Helvetica" w:cs="Helvetica"/>

</xml_diff>

<commit_message>
Escolpo - Mudanças nos cargos
</commit_message>
<xml_diff>
--- a/Documentação/Escolpo/Desc_init_A.C 29:08.docx
+++ b/Documentação/Escolpo/Desc_init_A.C 29:08.docx
@@ -824,106 +824,106 @@
         </w:rPr>
         <w:t xml:space="preserve"/>
         <w:tab/>
-        <w:t xml:space="preserve"/>
-      </w:r>
-      <w:r>
-        <w:rPr>
-          <w:rFonts w:ascii="Helvetica" w:hAnsi="Helvetica" w:cs="Helvetica"/>
-          <w:sz w:val="28"/>
-          <w:sz-cs w:val="28"/>
-        </w:rPr>
-        <w:t xml:space="preserve">Gerente de Projeto: Thiago</w:t>
-      </w:r>
-    </w:p>
-    <w:p>
-      <w:pPr/>
-      <w:r>
-        <w:rPr>
-          <w:rFonts w:ascii="Helvetica" w:hAnsi="Helvetica" w:cs="Helvetica"/>
-          <w:sz w:val="28"/>
-          <w:sz-cs w:val="28"/>
-        </w:rPr>
-        <w:t xml:space="preserve"/>
-        <w:tab/>
-        <w:t xml:space="preserve">Analista de Negócios/Requisitos: Miguel</w:t>
-      </w:r>
-    </w:p>
-    <w:p>
-      <w:pPr/>
-      <w:r>
-        <w:rPr>
-          <w:rFonts w:ascii="Helvetica" w:hAnsi="Helvetica" w:cs="Helvetica"/>
-          <w:sz w:val="28"/>
-          <w:sz-cs w:val="28"/>
-        </w:rPr>
-        <w:t xml:space="preserve"/>
-        <w:tab/>
-        <w:t xml:space="preserve">Analista para Solução Técnica: Diego</w:t>
-      </w:r>
-    </w:p>
-    <w:p>
-      <w:pPr/>
-      <w:r>
-        <w:rPr>
-          <w:rFonts w:ascii="Helvetica" w:hAnsi="Helvetica" w:cs="Helvetica"/>
-          <w:sz w:val="28"/>
-          <w:sz-cs w:val="28"/>
-        </w:rPr>
-        <w:t xml:space="preserve"/>
-        <w:tab/>
-        <w:t xml:space="preserve">Documentador: Mikaelly</w:t>
-      </w:r>
-    </w:p>
-    <w:p>
-      <w:pPr/>
-      <w:r>
-        <w:rPr>
-          <w:rFonts w:ascii="Helvetica" w:hAnsi="Helvetica" w:cs="Helvetica"/>
-          <w:sz w:val="28"/>
-          <w:sz-cs w:val="28"/>
-        </w:rPr>
-        <w:t xml:space="preserve"/>
-        <w:tab/>
-        <w:t xml:space="preserve">Desenvolvedor: Thiago</w:t>
-      </w:r>
-    </w:p>
-    <w:p>
-      <w:pPr/>
-      <w:r>
-        <w:rPr>
-          <w:rFonts w:ascii="Helvetica" w:hAnsi="Helvetica" w:cs="Helvetica"/>
-          <w:sz w:val="28"/>
-          <w:sz-cs w:val="28"/>
-        </w:rPr>
-        <w:t xml:space="preserve"/>
-        <w:tab/>
-        <w:t xml:space="preserve">Analista/Executor de Testes: Miguel</w:t>
-      </w:r>
-    </w:p>
-    <w:p>
-      <w:pPr/>
-      <w:r>
-        <w:rPr>
-          <w:rFonts w:ascii="Helvetica" w:hAnsi="Helvetica" w:cs="Helvetica"/>
-          <w:sz w:val="28"/>
-          <w:sz-cs w:val="28"/>
-        </w:rPr>
-        <w:t xml:space="preserve"/>
-        <w:tab/>
-        <w:t xml:space="preserve">Projetista: Mikaelly e Diego</w:t>
-      </w:r>
-      <w:r>
-        <w:rPr>
-          <w:rFonts w:ascii="Helvetica" w:hAnsi="Helvetica" w:cs="Helvetica"/>
-          <w:sz w:val="28"/>
-          <w:sz-cs w:val="28"/>
-          <w:b/>
-        </w:rPr>
-        <w:t xml:space="preserve"/>
-      </w:r>
-    </w:p>
-    <w:p>
-      <w:pPr/>
+        <w:t xml:space="preserve">Thiago: </w:t>
+      </w:r>
+      <w:r>
+        <w:rPr>
+          <w:rFonts w:ascii="Helvetica" w:hAnsi="Helvetica" w:cs="Helvetica"/>
+          <w:sz w:val="28"/>
+          <w:sz-cs w:val="28"/>
+        </w:rPr>
+        <w:t xml:space="preserve">Gerente de Projeto e Desenvolvedor</w:t>
+      </w:r>
+    </w:p>
+    <w:p>
+      <w:pPr/>
+      <w:r>
+        <w:rPr>
+          <w:rFonts w:ascii="Helvetica" w:hAnsi="Helvetica" w:cs="Helvetica"/>
+          <w:sz w:val="28"/>
+          <w:sz-cs w:val="28"/>
+        </w:rPr>
+        <w:t xml:space="preserve"/>
+        <w:tab/>
+        <w:t xml:space="preserve"/>
+      </w:r>
+      <w:r>
+        <w:rPr>
+          <w:rFonts w:ascii="Helvetica" w:hAnsi="Helvetica" w:cs="Helvetica"/>
+          <w:sz w:val="28"/>
+          <w:sz-cs w:val="28"/>
+          <w:b/>
+        </w:rPr>
+        <w:t xml:space="preserve">Miguel: </w:t>
+      </w:r>
+      <w:r>
+        <w:rPr>
+          <w:rFonts w:ascii="Helvetica" w:hAnsi="Helvetica" w:cs="Helvetica"/>
+          <w:sz w:val="28"/>
+          <w:sz-cs w:val="28"/>
+        </w:rPr>
+        <w:t xml:space="preserve">Analista de Negócios/Requisitos e Analista/Executor de Testes</w:t>
+      </w:r>
+    </w:p>
+    <w:p>
+      <w:pPr/>
+      <w:r>
+        <w:rPr>
+          <w:rFonts w:ascii="Helvetica" w:hAnsi="Helvetica" w:cs="Helvetica"/>
+          <w:sz w:val="28"/>
+          <w:sz-cs w:val="28"/>
+        </w:rPr>
+        <w:t xml:space="preserve"/>
+        <w:tab/>
+        <w:t xml:space="preserve"/>
+      </w:r>
+      <w:r>
+        <w:rPr>
+          <w:rFonts w:ascii="Helvetica" w:hAnsi="Helvetica" w:cs="Helvetica"/>
+          <w:sz w:val="28"/>
+          <w:sz-cs w:val="28"/>
+          <w:b/>
+        </w:rPr>
+        <w:t xml:space="preserve">Mikaelly: </w:t>
+      </w:r>
+      <w:r>
+        <w:rPr>
+          <w:rFonts w:ascii="Helvetica" w:hAnsi="Helvetica" w:cs="Helvetica"/>
+          <w:sz w:val="28"/>
+          <w:sz-cs w:val="28"/>
+        </w:rPr>
+        <w:t xml:space="preserve">Documentadora e Projetista</w:t>
+      </w:r>
+    </w:p>
+    <w:p>
+      <w:pPr/>
+      <w:r>
+        <w:rPr>
+          <w:rFonts w:ascii="Helvetica" w:hAnsi="Helvetica" w:cs="Helvetica"/>
+          <w:sz w:val="28"/>
+          <w:sz-cs w:val="28"/>
+        </w:rPr>
+        <w:t xml:space="preserve"/>
+        <w:tab/>
+        <w:t xml:space="preserve"/>
+      </w:r>
+      <w:r>
+        <w:rPr>
+          <w:rFonts w:ascii="Helvetica" w:hAnsi="Helvetica" w:cs="Helvetica"/>
+          <w:sz w:val="28"/>
+          <w:sz-cs w:val="28"/>
+          <w:b/>
+        </w:rPr>
+        <w:t xml:space="preserve">Diego: </w:t>
+      </w:r>
+      <w:r>
+        <w:rPr>
+          <w:rFonts w:ascii="Helvetica" w:hAnsi="Helvetica" w:cs="Helvetica"/>
+          <w:sz w:val="28"/>
+          <w:sz-cs w:val="28"/>
+        </w:rPr>
+        <w:t xml:space="preserve">Projetista e Analista para Solução Técnica</w:t>
+      </w:r>
       <w:r>
         <w:rPr>
           <w:rFonts w:ascii="Helvetica" w:hAnsi="Helvetica" w:cs="Helvetica"/>

</xml_diff>